<commit_message>
parser for word with forms ready
</commit_message>
<xml_diff>
--- a/apps/tests/Shpory_matem.docx
+++ b/apps/tests/Shpory_matem.docx
@@ -81,7 +81,7 @@
           <v:shape id="_x0000_i1025" type="#_x0000_t75" style="width:42.75pt;height:17.25pt" o:ole="">
             <v:imagedata r:id="rId5" o:title=""/>
           </v:shape>
-          <o:OLEObject Type="Embed" ProgID="Equation.3" ShapeID="_x0000_i1025" DrawAspect="Content" ObjectID="_1582836684" r:id="rId6"/>
+          <o:OLEObject Type="Embed" ProgID="Equation.3" ShapeID="_x0000_i1025" DrawAspect="Content" ObjectID="_1582893907" r:id="rId6"/>
         </w:object>
       </w:r>
       <w:r>
@@ -115,7 +115,7 @@
           <v:shape id="_x0000_i1026" type="#_x0000_t75" style="width:53.25pt;height:17.25pt" o:ole="">
             <v:imagedata r:id="rId7" o:title=""/>
           </v:shape>
-          <o:OLEObject Type="Embed" ProgID="Equation.3" ShapeID="_x0000_i1026" DrawAspect="Content" ObjectID="_1582836685" r:id="rId8"/>
+          <o:OLEObject Type="Embed" ProgID="Equation.3" ShapeID="_x0000_i1026" DrawAspect="Content" ObjectID="_1582893908" r:id="rId8"/>
         </w:object>
       </w:r>
       <w:r>
@@ -258,7 +258,7 @@
           <v:shape id="_x0000_i1027" type="#_x0000_t75" style="width:32.25pt;height:14.25pt" o:ole="">
             <v:imagedata r:id="rId9" o:title=""/>
           </v:shape>
-          <o:OLEObject Type="Embed" ProgID="Equation.3" ShapeID="_x0000_i1027" DrawAspect="Content" ObjectID="_1582836686" r:id="rId10"/>
+          <o:OLEObject Type="Embed" ProgID="Equation.3" ShapeID="_x0000_i1027" DrawAspect="Content" ObjectID="_1582893909" r:id="rId10"/>
         </w:object>
       </w:r>
       <w:r>
@@ -281,7 +281,7 @@
           <v:shape id="_x0000_i1028" type="#_x0000_t75" style="width:31.5pt;height:13.5pt" o:ole="">
             <v:imagedata r:id="rId11" o:title=""/>
           </v:shape>
-          <o:OLEObject Type="Embed" ProgID="Equation.3" ShapeID="_x0000_i1028" DrawAspect="Content" ObjectID="_1582836687" r:id="rId12"/>
+          <o:OLEObject Type="Embed" ProgID="Equation.3" ShapeID="_x0000_i1028" DrawAspect="Content" ObjectID="_1582893910" r:id="rId12"/>
         </w:object>
       </w:r>
     </w:p>
@@ -314,7 +314,7 @@
           <v:shape id="_x0000_i1029" type="#_x0000_t75" style="width:27.75pt;height:14.25pt" o:ole="">
             <v:imagedata r:id="rId13" o:title=""/>
           </v:shape>
-          <o:OLEObject Type="Embed" ProgID="Equation.3" ShapeID="_x0000_i1029" DrawAspect="Content" ObjectID="_1582836688" r:id="rId14"/>
+          <o:OLEObject Type="Embed" ProgID="Equation.3" ShapeID="_x0000_i1029" DrawAspect="Content" ObjectID="_1582893911" r:id="rId14"/>
         </w:object>
       </w:r>
       <w:r>
@@ -337,7 +337,7 @@
           <v:shape id="_x0000_i1030" type="#_x0000_t75" style="width:35.25pt;height:14.25pt" o:ole="">
             <v:imagedata r:id="rId15" o:title=""/>
           </v:shape>
-          <o:OLEObject Type="Embed" ProgID="Equation.3" ShapeID="_x0000_i1030" DrawAspect="Content" ObjectID="_1582836689" r:id="rId16"/>
+          <o:OLEObject Type="Embed" ProgID="Equation.3" ShapeID="_x0000_i1030" DrawAspect="Content" ObjectID="_1582893912" r:id="rId16"/>
         </w:object>
       </w:r>
       <w:r>
@@ -378,7 +378,7 @@
           <v:shape id="_x0000_i1031" type="#_x0000_t75" style="width:50.25pt;height:14.25pt" o:ole="">
             <v:imagedata r:id="rId17" o:title=""/>
           </v:shape>
-          <o:OLEObject Type="Embed" ProgID="Equation.3" ShapeID="_x0000_i1031" DrawAspect="Content" ObjectID="_1582836690" r:id="rId18"/>
+          <o:OLEObject Type="Embed" ProgID="Equation.3" ShapeID="_x0000_i1031" DrawAspect="Content" ObjectID="_1582893913" r:id="rId18"/>
         </w:object>
       </w:r>
       <w:r>
@@ -478,7 +478,7 @@
           <v:shape id="_x0000_i1032" type="#_x0000_t75" style="width:74.25pt;height:14.25pt" o:ole="">
             <v:imagedata r:id="rId19" o:title=""/>
           </v:shape>
-          <o:OLEObject Type="Embed" ProgID="Equation.3" ShapeID="_x0000_i1032" DrawAspect="Content" ObjectID="_1582836691" r:id="rId20"/>
+          <o:OLEObject Type="Embed" ProgID="Equation.3" ShapeID="_x0000_i1032" DrawAspect="Content" ObjectID="_1582893914" r:id="rId20"/>
         </w:object>
       </w:r>
       <w:r>
@@ -501,7 +501,7 @@
           <v:shape id="_x0000_i1033" type="#_x0000_t75" style="width:131.25pt;height:18pt" o:ole="">
             <v:imagedata r:id="rId21" o:title=""/>
           </v:shape>
-          <o:OLEObject Type="Embed" ProgID="Equation.3" ShapeID="_x0000_i1033" DrawAspect="Content" ObjectID="_1582836692" r:id="rId22"/>
+          <o:OLEObject Type="Embed" ProgID="Equation.3" ShapeID="_x0000_i1033" DrawAspect="Content" ObjectID="_1582893915" r:id="rId22"/>
         </w:object>
       </w:r>
       <w:r>
@@ -601,7 +601,7 @@
           <v:shape id="_x0000_i1034" type="#_x0000_t75" style="width:13.5pt;height:11.25pt" o:ole="">
             <v:imagedata r:id="rId23" o:title=""/>
           </v:shape>
-          <o:OLEObject Type="Embed" ProgID="Equation.3" ShapeID="_x0000_i1034" DrawAspect="Content" ObjectID="_1582836693" r:id="rId24"/>
+          <o:OLEObject Type="Embed" ProgID="Equation.3" ShapeID="_x0000_i1034" DrawAspect="Content" ObjectID="_1582893916" r:id="rId24"/>
         </w:object>
       </w:r>
       <w:r>
@@ -733,7 +733,7 @@
           <v:shape id="_x0000_i1035" type="#_x0000_t75" style="width:39pt;height:17.25pt" o:ole="">
             <v:imagedata r:id="rId25" o:title=""/>
           </v:shape>
-          <o:OLEObject Type="Embed" ProgID="Equation.3" ShapeID="_x0000_i1035" DrawAspect="Content" ObjectID="_1582836694" r:id="rId26"/>
+          <o:OLEObject Type="Embed" ProgID="Equation.3" ShapeID="_x0000_i1035" DrawAspect="Content" ObjectID="_1582893917" r:id="rId26"/>
         </w:object>
       </w:r>
       <w:r>
@@ -767,7 +767,7 @@
           <v:shape id="_x0000_i1036" type="#_x0000_t75" style="width:58.5pt;height:17.25pt" o:ole="">
             <v:imagedata r:id="rId27" o:title=""/>
           </v:shape>
-          <o:OLEObject Type="Embed" ProgID="Equation.3" ShapeID="_x0000_i1036" DrawAspect="Content" ObjectID="_1582836695" r:id="rId28"/>
+          <o:OLEObject Type="Embed" ProgID="Equation.3" ShapeID="_x0000_i1036" DrawAspect="Content" ObjectID="_1582893918" r:id="rId28"/>
         </w:object>
       </w:r>
       <w:r>
@@ -919,7 +919,7 @@
           <v:shape id="_x0000_i1037" type="#_x0000_t75" style="width:32.25pt;height:14.25pt" o:ole="">
             <v:imagedata r:id="rId9" o:title=""/>
           </v:shape>
-          <o:OLEObject Type="Embed" ProgID="Equation.3" ShapeID="_x0000_i1037" DrawAspect="Content" ObjectID="_1582836696" r:id="rId29"/>
+          <o:OLEObject Type="Embed" ProgID="Equation.3" ShapeID="_x0000_i1037" DrawAspect="Content" ObjectID="_1582893919" r:id="rId29"/>
         </w:object>
       </w:r>
       <w:r>
@@ -942,7 +942,7 @@
           <v:shape id="_x0000_i1038" type="#_x0000_t75" style="width:35.25pt;height:14.25pt" o:ole="">
             <v:imagedata r:id="rId30" o:title=""/>
           </v:shape>
-          <o:OLEObject Type="Embed" ProgID="Equation.3" ShapeID="_x0000_i1038" DrawAspect="Content" ObjectID="_1582836697" r:id="rId31"/>
+          <o:OLEObject Type="Embed" ProgID="Equation.3" ShapeID="_x0000_i1038" DrawAspect="Content" ObjectID="_1582893920" r:id="rId31"/>
         </w:object>
       </w:r>
     </w:p>
@@ -975,7 +975,7 @@
           <v:shape id="_x0000_i1039" type="#_x0000_t75" style="width:27.75pt;height:14.25pt" o:ole="">
             <v:imagedata r:id="rId13" o:title=""/>
           </v:shape>
-          <o:OLEObject Type="Embed" ProgID="Equation.3" ShapeID="_x0000_i1039" DrawAspect="Content" ObjectID="_1582836698" r:id="rId32"/>
+          <o:OLEObject Type="Embed" ProgID="Equation.3" ShapeID="_x0000_i1039" DrawAspect="Content" ObjectID="_1582893921" r:id="rId32"/>
         </w:object>
       </w:r>
       <w:r>
@@ -998,7 +998,7 @@
           <v:shape id="_x0000_i1040" type="#_x0000_t75" style="width:36pt;height:14.25pt" o:ole="">
             <v:imagedata r:id="rId33" o:title=""/>
           </v:shape>
-          <o:OLEObject Type="Embed" ProgID="Equation.3" ShapeID="_x0000_i1040" DrawAspect="Content" ObjectID="_1582836699" r:id="rId34"/>
+          <o:OLEObject Type="Embed" ProgID="Equation.3" ShapeID="_x0000_i1040" DrawAspect="Content" ObjectID="_1582893922" r:id="rId34"/>
         </w:object>
       </w:r>
       <w:r>
@@ -1039,7 +1039,7 @@
           <v:shape id="_x0000_i1041" type="#_x0000_t75" style="width:56.25pt;height:14.25pt" o:ole="">
             <v:imagedata r:id="rId35" o:title=""/>
           </v:shape>
-          <o:OLEObject Type="Embed" ProgID="Equation.3" ShapeID="_x0000_i1041" DrawAspect="Content" ObjectID="_1582836700" r:id="rId36"/>
+          <o:OLEObject Type="Embed" ProgID="Equation.3" ShapeID="_x0000_i1041" DrawAspect="Content" ObjectID="_1582893923" r:id="rId36"/>
         </w:object>
       </w:r>
       <w:r>
@@ -1139,7 +1139,7 @@
           <v:shape id="_x0000_i1042" type="#_x0000_t75" style="width:78pt;height:14.25pt" o:ole="">
             <v:imagedata r:id="rId37" o:title=""/>
           </v:shape>
-          <o:OLEObject Type="Embed" ProgID="Equation.3" ShapeID="_x0000_i1042" DrawAspect="Content" ObjectID="_1582836701" r:id="rId38"/>
+          <o:OLEObject Type="Embed" ProgID="Equation.3" ShapeID="_x0000_i1042" DrawAspect="Content" ObjectID="_1582893924" r:id="rId38"/>
         </w:object>
       </w:r>
       <w:r>
@@ -1162,7 +1162,7 @@
           <v:shape id="_x0000_i1043" type="#_x0000_t75" style="width:147pt;height:18pt" o:ole="">
             <v:imagedata r:id="rId39" o:title=""/>
           </v:shape>
-          <o:OLEObject Type="Embed" ProgID="Equation.3" ShapeID="_x0000_i1043" DrawAspect="Content" ObjectID="_1582836702" r:id="rId40"/>
+          <o:OLEObject Type="Embed" ProgID="Equation.3" ShapeID="_x0000_i1043" DrawAspect="Content" ObjectID="_1582893925" r:id="rId40"/>
         </w:object>
       </w:r>
       <w:r>
@@ -1703,7 +1703,7 @@
           <v:shape id="_x0000_i1044" type="#_x0000_t75" style="width:66pt;height:20.25pt" o:ole="">
             <v:imagedata r:id="rId41" o:title=""/>
           </v:shape>
-          <o:OLEObject Type="Embed" ProgID="Equation.3" ShapeID="_x0000_i1044" DrawAspect="Content" ObjectID="_1582836703" r:id="rId42"/>
+          <o:OLEObject Type="Embed" ProgID="Equation.3" ShapeID="_x0000_i1044" DrawAspect="Content" ObjectID="_1582893926" r:id="rId42"/>
         </w:object>
       </w:r>
       <w:r>
@@ -2133,6 +2133,7 @@
           <w:szCs w:val="28"/>
           <w:lang w:val="en-US"/>
         </w:rPr>
+        <w:lastRenderedPageBreak/>
         <w:t>&lt;</w:t>
       </w:r>
       <w:r>
@@ -2185,6 +2186,51 @@
           <w:lang w:val="en-US"/>
         </w:rPr>
         <w:t>n</w:t>
+      </w:r>
+      <w:r>
+        <w:rPr>
+          <w:rFonts w:ascii="Times New Roman" w:hAnsi="Times New Roman" w:cs="Times New Roman"/>
+          <w:noProof/>
+          <w:position w:val="-24"/>
+          <w:sz w:val="28"/>
+          <w:szCs w:val="28"/>
+          <w:lang w:val="en-US"/>
+        </w:rPr>
+        <w:drawing>
+          <wp:inline distT="0" distB="0" distL="0" distR="0">
+            <wp:extent cx="5940425" cy="8155940"/>
+            <wp:effectExtent l="19050" t="0" r="3175" b="0"/>
+            <wp:docPr id="3" name="Рисунок 0" descr="001.jpg"/>
+            <wp:cNvGraphicFramePr>
+              <a:graphicFrameLocks xmlns:a="http://schemas.openxmlformats.org/drawingml/2006/main" noChangeAspect="1"/>
+            </wp:cNvGraphicFramePr>
+            <a:graphic xmlns:a="http://schemas.openxmlformats.org/drawingml/2006/main">
+              <a:graphicData uri="http://schemas.openxmlformats.org/drawingml/2006/picture">
+                <pic:pic xmlns:pic="http://schemas.openxmlformats.org/drawingml/2006/picture">
+                  <pic:nvPicPr>
+                    <pic:cNvPr id="0" name="001.jpg"/>
+                    <pic:cNvPicPr/>
+                  </pic:nvPicPr>
+                  <pic:blipFill>
+                    <a:blip r:embed="rId44" cstate="print"/>
+                    <a:stretch>
+                      <a:fillRect/>
+                    </a:stretch>
+                  </pic:blipFill>
+                  <pic:spPr>
+                    <a:xfrm>
+                      <a:off x="0" y="0"/>
+                      <a:ext cx="5940425" cy="8155940"/>
+                    </a:xfrm>
+                    <a:prstGeom prst="rect">
+                      <a:avLst/>
+                    </a:prstGeom>
+                  </pic:spPr>
+                </pic:pic>
+              </a:graphicData>
+            </a:graphic>
+          </wp:inline>
+        </w:drawing>
       </w:r>
       <w:r>
         <w:rPr>
@@ -2988,7 +3034,7 @@
 </file>
 
 <file path=customXml/itemProps1.xml><?xml version="1.0" encoding="utf-8"?>
-<ds:datastoreItem xmlns:ds="http://schemas.openxmlformats.org/officeDocument/2006/customXml" ds:itemID="{ACFF2867-5034-424F-BF3F-0567995FF4F3}">
+<ds:datastoreItem xmlns:ds="http://schemas.openxmlformats.org/officeDocument/2006/customXml" ds:itemID="{74991886-B4AB-4988-B3F2-4705B47AAB9F}">
   <ds:schemaRefs>
     <ds:schemaRef ds:uri="http://schemas.openxmlformats.org/officeDocument/2006/bibliography"/>
   </ds:schemaRefs>

</xml_diff>